<commit_message>
Added docker report and code file
Added docker report and code file
</commit_message>
<xml_diff>
--- a/Lecture1 & git.docx
+++ b/Lecture1 & git.docx
@@ -1270,6 +1270,16 @@
       <w:szCs w:val="20"/>
     </w:rPr>
   </w:style>
+  <w:style w:type="character" w:styleId="af">
+    <w:name w:val="Placeholder Text"/>
+    <w:basedOn w:val="a0"/>
+    <w:uiPriority w:val="99"/>
+    <w:semiHidden/>
+    <w:rsid w:val="00423F6D"/>
+    <w:rPr>
+      <w:color w:val="666666"/>
+    </w:rPr>
+  </w:style>
 </w:styles>
 </file>
 

</xml_diff>